<commit_message>
updates to set design, cast list, and schedule
updates to set design, cast list, and schedule
</commit_message>
<xml_diff>
--- a/howTo26/schedule/H2$ Schedule for Cast revised-Final4.docx
+++ b/howTo26/schedule/H2$ Schedule for Cast revised-Final4.docx
@@ -2654,7 +2654,7 @@
                 <w:sz w:val="20"/>
                 <w:szCs w:val="20"/>
               </w:rPr>
-              <w:t>, Mike</w:t>
+              <w:t xml:space="preserve">, </w:t>
             </w:r>
           </w:p>
         </w:tc>
@@ -3611,7 +3611,6 @@
                 <w:sz w:val="20"/>
                 <w:szCs w:val="20"/>
               </w:rPr>
-              <w:lastRenderedPageBreak/>
               <w:t>Wed. 2/25</w:t>
             </w:r>
           </w:p>
@@ -3781,6 +3780,7 @@
                 <w:sz w:val="20"/>
                 <w:szCs w:val="20"/>
               </w:rPr>
+              <w:lastRenderedPageBreak/>
               <w:t>MARCH</w:t>
             </w:r>
           </w:p>
@@ -7987,7 +7987,6 @@
                 <w:sz w:val="20"/>
                 <w:szCs w:val="20"/>
               </w:rPr>
-              <w:lastRenderedPageBreak/>
               <w:t>Wed. 4/15</w:t>
             </w:r>
           </w:p>
@@ -8160,6 +8159,7 @@
                 <w:sz w:val="20"/>
                 <w:szCs w:val="20"/>
               </w:rPr>
+              <w:lastRenderedPageBreak/>
               <w:t>Sat. 4/18</w:t>
             </w:r>
           </w:p>
@@ -10513,6 +10513,7 @@
   <w:style w:type="character" w:default="1" w:styleId="DefaultParagraphFont">
     <w:name w:val="Default Paragraph Font"/>
     <w:uiPriority w:val="1"/>
+    <w:semiHidden/>
     <w:unhideWhenUsed/>
   </w:style>
   <w:style w:type="table" w:default="1" w:styleId="TableNormal">

</xml_diff>